<commit_message>
Sửa tí xíu :smile:
</commit_message>
<xml_diff>
--- a/Aerospike Document/Đặc điểm.docx
+++ b/Aerospike Document/Đặc điểm.docx
@@ -138,7 +138,7 @@
         <w:rPr>
           <w:lang w:val="en-US"/>
         </w:rPr>
-        <w:t>đã được định nghĩa trước của không gian (namespace) mà nó chiếm giữ.</w:t>
+        <w:t>đã được định nghĩa trước của namespace mà nó chiếm giữ.</w:t>
       </w:r>
     </w:p>
     <w:p>
@@ -528,7 +528,19 @@
         <w:rPr>
           <w:lang w:val="en-US"/>
         </w:rPr>
-        <w:t xml:space="preserve"> được xác định duy nhất bằng một khóa. Khóa của bản ghi và siêu dữ liệu khác của nó nằm trong chỉ mục chính. Dữ liệu của bản ghi nằm trong thiết bị lưu trữ được xác định trước của Không gian tên mà nó chiếm. </w:t>
+        <w:t xml:space="preserve"> được xác định duy nhất bằng một khóa. Khóa của bản ghi và siêu dữ liệu khác của nó nằm trong chỉ mục chính. Dữ liệu của bản ghi nằm trong thiết bị lưu trữ được xác định trước của </w:t>
+      </w:r>
+      <w:r>
+        <w:rPr>
+          <w:lang w:val="en-US"/>
+        </w:rPr>
+        <w:t>namespace</w:t>
+      </w:r>
+      <w:r>
+        <w:rPr>
+          <w:lang w:val="en-US"/>
+        </w:rPr>
+        <w:t xml:space="preserve"> mà nó chiếm. </w:t>
       </w:r>
     </w:p>
     <w:p>
@@ -1605,31 +1617,7 @@
         <w:rPr>
           <w:lang w:val="en-US"/>
         </w:rPr>
-        <w:t xml:space="preserve">Bản ghi chứa một hoặc nhiều Thùng có nhiều kiểu dữ liệu khác nhau. Bản đồ và danh sách lồng nhau, còn được gọi là kiểu dữ liệu </w:t>
-      </w:r>
-      <w:r>
-        <w:rPr>
-          <w:lang w:val="en-US"/>
-        </w:rPr>
-        <w:t>tập hợp</w:t>
-      </w:r>
-      <w:r>
-        <w:rPr>
-          <w:lang w:val="en-US"/>
-        </w:rPr>
-        <w:t xml:space="preserve"> (CDT</w:t>
-      </w:r>
-      <w:r>
-        <w:rPr>
-          <w:lang w:val="en-US"/>
-        </w:rPr>
-        <w:t xml:space="preserve"> – Collection data types</w:t>
-      </w:r>
-      <w:r>
-        <w:rPr>
-          <w:lang w:val="en-US"/>
-        </w:rPr>
-        <w:t xml:space="preserve">) có thể được kết hợp để triển khai cấu trúc dữ liệu phức tạp dưới dạng tài liệu. Để cung cấp các tài liệu dữ liệu phức tạp này, mọi </w:t>
+        <w:t xml:space="preserve">Bản ghi chứa một hoặc nhiều Thùng có nhiều kiểu dữ liệu khác nhau. Bản đồ và danh sách lồng nhau, còn được gọi là kiểu dữ liệu tập hợp (CDT – Collection data types) có thể được kết hợp để triển khai cấu trúc dữ liệu phức tạp dưới dạng tài liệu. Để cung cấp các tài liệu dữ liệu phức tạp này, mọi </w:t>
       </w:r>
       <w:r>
         <w:rPr>
@@ -2735,13 +2723,7 @@
               <w:rPr>
                 <w:lang w:val="en-US"/>
               </w:rPr>
-              <w:t xml:space="preserve">Danh sách các thao tác trên </w:t>
-            </w:r>
-            <w:r>
-              <w:rPr>
-                <w:lang w:val="en-US"/>
-              </w:rPr>
-              <w:t>Maps</w:t>
+              <w:t>Danh sách các thao tác trên Maps</w:t>
             </w:r>
           </w:p>
         </w:tc>
@@ -2782,13 +2764,7 @@
               <w:rPr>
                 <w:lang w:val="en-US"/>
               </w:rPr>
-              <w:t xml:space="preserve">Danh sách các thao tác trên </w:t>
-            </w:r>
-            <w:r>
-              <w:rPr>
-                <w:lang w:val="en-US"/>
-              </w:rPr>
-              <w:t>Blob/Bytes</w:t>
+              <w:t>Danh sách các thao tác trên Blob/Bytes</w:t>
             </w:r>
           </w:p>
         </w:tc>
@@ -2830,13 +2806,7 @@
               <w:rPr>
                 <w:lang w:val="en-US"/>
               </w:rPr>
-              <w:t xml:space="preserve">Danh sách các thao tác trên </w:t>
-            </w:r>
-            <w:r>
-              <w:rPr>
-                <w:lang w:val="en-US"/>
-              </w:rPr>
-              <w:t>HyperLogLog</w:t>
+              <w:t>Danh sách các thao tác trên HyperLogLog</w:t>
             </w:r>
           </w:p>
         </w:tc>
@@ -2877,13 +2847,7 @@
               <w:rPr>
                 <w:lang w:val="en-US"/>
               </w:rPr>
-              <w:t xml:space="preserve">Danh sách các thao tác trên </w:t>
-            </w:r>
-            <w:r>
-              <w:rPr>
-                <w:lang w:val="en-US"/>
-              </w:rPr>
-              <w:t>Geospatial</w:t>
+              <w:t>Danh sách các thao tác trên Geospatial</w:t>
             </w:r>
           </w:p>
         </w:tc>
@@ -2925,43 +2889,7 @@
         <w:rPr>
           <w:lang w:val="en-US"/>
         </w:rPr>
-        <w:t xml:space="preserve">Yêu cầu hàng loạt gửi cùng một thao tác đọc cho nhiều bản ghi song song. Đây là một dạng </w:t>
-      </w:r>
-      <w:r>
-        <w:rPr>
-          <w:lang w:val="en-US"/>
-        </w:rPr>
-        <w:t>truyền</w:t>
-      </w:r>
-      <w:r>
-        <w:rPr>
-          <w:lang w:val="en-US"/>
-        </w:rPr>
-        <w:t xml:space="preserve"> có thể sử dụng băng thông mạng hiệu quả hơn và giảm độ trễ khi</w:t>
-      </w:r>
-      <w:r>
-        <w:rPr>
-          <w:lang w:val="en-US"/>
-        </w:rPr>
-        <w:t xml:space="preserve"> </w:t>
-      </w:r>
-      <w:r>
-        <w:rPr>
-          <w:lang w:val="en-US"/>
-        </w:rPr>
-        <w:t>một số lượng lớn các khóa chính</w:t>
-      </w:r>
-      <w:r>
-        <w:rPr>
-          <w:lang w:val="en-US"/>
-        </w:rPr>
-        <w:t xml:space="preserve"> </w:t>
-      </w:r>
-      <w:r>
-        <w:rPr>
-          <w:lang w:val="en-US"/>
-        </w:rPr>
-        <w:t>tham gia vào.</w:t>
+        <w:t>Yêu cầu hàng loạt gửi cùng một thao tác đọc cho nhiều bản ghi song song. Đây là một dạng truyền có thể sử dụng băng thông mạng hiệu quả hơn và giảm độ trễ khi một số lượng lớn các khóa chính tham gia vào.</w:t>
       </w:r>
     </w:p>
     <w:p>
@@ -3783,19 +3711,7 @@
         <w:rPr>
           <w:lang w:val="en-US"/>
         </w:rPr>
-        <w:t xml:space="preserve"> (số thực): được lưu trữ ở định dạng IEEE-754 64-bit. </w:t>
-      </w:r>
-      <w:r>
-        <w:rPr>
-          <w:lang w:val="en-US"/>
-        </w:rPr>
-        <w:t>Có thể áp dụng phép toán tăng increment</w:t>
-      </w:r>
-      <w:r>
-        <w:rPr>
-          <w:lang w:val="en-US"/>
-        </w:rPr>
-        <w:t>.</w:t>
+        <w:t xml:space="preserve"> (số thực): được lưu trữ ở định dạng IEEE-754 64-bit. Có thể áp dụng phép toán tăng increment.</w:t>
       </w:r>
     </w:p>
     <w:p>
@@ -4740,39 +4656,7 @@
           <w:bCs/>
           <w:lang w:val="en-US"/>
         </w:rPr>
-        <w:t>T</w:t>
-      </w:r>
-      <w:r>
-        <w:rPr>
-          <w:b/>
-          <w:bCs/>
-          <w:lang w:val="en-US"/>
-        </w:rPr>
-        <w:t xml:space="preserve">ruy vấn </w:t>
-      </w:r>
-      <w:r>
-        <w:rPr>
-          <w:b/>
-          <w:bCs/>
-          <w:lang w:val="en-US"/>
-        </w:rPr>
-        <w:t>(</w:t>
-      </w:r>
-      <w:r>
-        <w:rPr>
-          <w:b/>
-          <w:bCs/>
-          <w:lang w:val="en-US"/>
-        </w:rPr>
-        <w:t>Quer</w:t>
-      </w:r>
-      <w:r>
-        <w:rPr>
-          <w:b/>
-          <w:bCs/>
-          <w:lang w:val="en-US"/>
-        </w:rPr>
-        <w:t>y)</w:t>
+        <w:t>Truy vấn (Query)</w:t>
       </w:r>
     </w:p>
     <w:p>
@@ -5197,13 +5081,13 @@
         <w:rPr>
           <w:lang w:val="en-US"/>
         </w:rPr>
-        <w:tab/>
-      </w:r>
-      <w:r>
-        <w:rPr>
-          <w:lang w:val="en-US"/>
-        </w:rPr>
-        <w:t xml:space="preserve"> các bản ghi</w:t>
+        <w:t xml:space="preserve"> </w:t>
+      </w:r>
+      <w:r>
+        <w:rPr>
+          <w:lang w:val="en-US"/>
+        </w:rPr>
+        <w:t>các bản ghi</w:t>
       </w:r>
       <w:r>
         <w:rPr>
@@ -5252,31 +5136,7 @@
           <w:bCs/>
           <w:lang w:val="en-US"/>
         </w:rPr>
-        <w:t>Phép tổng hợp</w:t>
-      </w:r>
-      <w:r>
-        <w:rPr>
-          <w:b/>
-          <w:bCs/>
-          <w:lang w:val="en-US"/>
-        </w:rPr>
-        <w:t xml:space="preserve"> (</w:t>
-      </w:r>
-      <w:r>
-        <w:rPr>
-          <w:b/>
-          <w:bCs/>
-          <w:lang w:val="en-US"/>
-        </w:rPr>
-        <w:t>Aggregation</w:t>
-      </w:r>
-      <w:r>
-        <w:rPr>
-          <w:b/>
-          <w:bCs/>
-          <w:lang w:val="en-US"/>
-        </w:rPr>
-        <w:t>)</w:t>
+        <w:t>Phép tổng hợp (Aggregation)</w:t>
       </w:r>
     </w:p>
     <w:p>
@@ -5651,6 +5511,22 @@
           <w:lang w:val="en-US"/>
         </w:rPr>
       </w:pPr>
+    </w:p>
+    <w:p>
+      <w:pPr>
+        <w:rPr>
+          <w:lang w:val="en-US"/>
+        </w:rPr>
+      </w:pPr>
+      <w:hyperlink r:id="rId7" w:history="1">
+        <w:r>
+          <w:rPr>
+            <w:rStyle w:val="Siuktni"/>
+            <w:lang w:val="en-US"/>
+          </w:rPr>
+          <w:t>https://docs.aerospike.com/docs/guide/index.html</w:t>
+        </w:r>
+      </w:hyperlink>
     </w:p>
     <w:sectPr>
       <w:pgSz w:w="12240" w:h="15840"/>

</xml_diff>